<commit_message>
Post reflections on GitHub
</commit_message>
<xml_diff>
--- a/Lesson_1_Reflections.docx
+++ b/Lesson_1_Reflections.docx
@@ -206,7 +206,25 @@
           <w:szCs w:val="20"/>
           <w:lang w:val="en-US"/>
         </w:rPr>
-        <w:t>commit, like you do in Git, vs having versions automatically saved, like Google</w:t>
+        <w:t xml:space="preserve">commit, like you do in </w:t>
+      </w:r>
+      <w:proofErr w:type="spellStart"/>
+      <w:r>
+        <w:rPr>
+          <w:sz w:val="20"/>
+          <w:szCs w:val="20"/>
+          <w:lang w:val="en-US"/>
+        </w:rPr>
+        <w:t>Git</w:t>
+      </w:r>
+      <w:proofErr w:type="spellEnd"/>
+      <w:r>
+        <w:rPr>
+          <w:sz w:val="20"/>
+          <w:szCs w:val="20"/>
+          <w:lang w:val="en-US"/>
+        </w:rPr>
+        <w:t>, vs having versions automatically saved, like Google</w:t>
       </w:r>
       <w:r>
         <w:rPr>
@@ -328,7 +346,25 @@
           <w:szCs w:val="20"/>
           <w:lang w:val="en-US"/>
         </w:rPr>
-        <w:t>Why do you think some version control systems, like Git, allow saving multiple</w:t>
+        <w:t xml:space="preserve">Why do you think some version control systems, like </w:t>
+      </w:r>
+      <w:proofErr w:type="spellStart"/>
+      <w:r>
+        <w:rPr>
+          <w:sz w:val="20"/>
+          <w:szCs w:val="20"/>
+          <w:lang w:val="en-US"/>
+        </w:rPr>
+        <w:t>Git</w:t>
+      </w:r>
+      <w:proofErr w:type="spellEnd"/>
+      <w:r>
+        <w:rPr>
+          <w:sz w:val="20"/>
+          <w:szCs w:val="20"/>
+          <w:lang w:val="en-US"/>
+        </w:rPr>
+        <w:t>, allow saving multiple</w:t>
       </w:r>
       <w:r>
         <w:rPr>
@@ -344,18 +380,26 @@
           <w:szCs w:val="20"/>
           <w:lang w:val="en-US"/>
         </w:rPr>
-        <w:t>files in one commit, while others, like Google Docs, treat each file separately?</w:t>
-      </w:r>
-    </w:p>
-    <w:p>
-      <w:pPr>
-        <w:jc w:val="both"/>
-        <w:rPr>
-          <w:sz w:val="20"/>
-          <w:szCs w:val="20"/>
-          <w:lang w:val="en-US"/>
-        </w:rPr>
-      </w:pPr>
+        <w:t xml:space="preserve">files in one commit, while </w:t>
+      </w:r>
+      <w:proofErr w:type="gramStart"/>
+      <w:r>
+        <w:rPr>
+          <w:sz w:val="20"/>
+          <w:szCs w:val="20"/>
+          <w:lang w:val="en-US"/>
+        </w:rPr>
+        <w:t>others</w:t>
+      </w:r>
+      <w:proofErr w:type="gramEnd"/>
+      <w:r>
+        <w:rPr>
+          <w:sz w:val="20"/>
+          <w:szCs w:val="20"/>
+          <w:lang w:val="en-US"/>
+        </w:rPr>
+        <w:t>, like Google Docs, treat each file separately?</w:t>
+      </w:r>
     </w:p>
     <w:p>
       <w:pPr>
@@ -408,7 +452,43 @@
           <w:szCs w:val="20"/>
           <w:lang w:val="en-US"/>
         </w:rPr>
-        <w:t>How can you use the commands git log and git diff to view the history of files?</w:t>
+        <w:t xml:space="preserve">How can you use the commands </w:t>
+      </w:r>
+      <w:proofErr w:type="spellStart"/>
+      <w:r>
+        <w:rPr>
+          <w:sz w:val="20"/>
+          <w:szCs w:val="20"/>
+          <w:lang w:val="en-US"/>
+        </w:rPr>
+        <w:t>git</w:t>
+      </w:r>
+      <w:proofErr w:type="spellEnd"/>
+      <w:r>
+        <w:rPr>
+          <w:sz w:val="20"/>
+          <w:szCs w:val="20"/>
+          <w:lang w:val="en-US"/>
+        </w:rPr>
+        <w:t xml:space="preserve"> log and </w:t>
+      </w:r>
+      <w:proofErr w:type="spellStart"/>
+      <w:r>
+        <w:rPr>
+          <w:sz w:val="20"/>
+          <w:szCs w:val="20"/>
+          <w:lang w:val="en-US"/>
+        </w:rPr>
+        <w:t>git</w:t>
+      </w:r>
+      <w:proofErr w:type="spellEnd"/>
+      <w:r>
+        <w:rPr>
+          <w:sz w:val="20"/>
+          <w:szCs w:val="20"/>
+          <w:lang w:val="en-US"/>
+        </w:rPr>
+        <w:t xml:space="preserve"> diff to view the history of files?</w:t>
       </w:r>
     </w:p>
     <w:p>
@@ -428,21 +508,49 @@
         </w:rPr>
         <w:t xml:space="preserve">A: </w:t>
       </w:r>
-      <w:r>
-        <w:rPr>
-          <w:sz w:val="20"/>
-          <w:szCs w:val="20"/>
-          <w:lang w:val="en-US"/>
-        </w:rPr>
-        <w:t>Git log will show all the commits made in the project, then y</w:t>
-      </w:r>
-      <w:r>
-        <w:rPr>
-          <w:sz w:val="20"/>
-          <w:szCs w:val="20"/>
-          <w:lang w:val="en-US"/>
-        </w:rPr>
-        <w:t xml:space="preserve">ou can use git diff to compare the changes done in the different files you are working on, before you make a commit, that way you will be sure you are </w:t>
+      <w:proofErr w:type="spellStart"/>
+      <w:r>
+        <w:rPr>
+          <w:sz w:val="20"/>
+          <w:szCs w:val="20"/>
+          <w:lang w:val="en-US"/>
+        </w:rPr>
+        <w:t>Git</w:t>
+      </w:r>
+      <w:proofErr w:type="spellEnd"/>
+      <w:r>
+        <w:rPr>
+          <w:sz w:val="20"/>
+          <w:szCs w:val="20"/>
+          <w:lang w:val="en-US"/>
+        </w:rPr>
+        <w:t xml:space="preserve"> log will show all the commits made in the project, then y</w:t>
+      </w:r>
+      <w:r>
+        <w:rPr>
+          <w:sz w:val="20"/>
+          <w:szCs w:val="20"/>
+          <w:lang w:val="en-US"/>
+        </w:rPr>
+        <w:t xml:space="preserve">ou can use </w:t>
+      </w:r>
+      <w:proofErr w:type="spellStart"/>
+      <w:r>
+        <w:rPr>
+          <w:sz w:val="20"/>
+          <w:szCs w:val="20"/>
+          <w:lang w:val="en-US"/>
+        </w:rPr>
+        <w:t>git</w:t>
+      </w:r>
+      <w:proofErr w:type="spellEnd"/>
+      <w:r>
+        <w:rPr>
+          <w:sz w:val="20"/>
+          <w:szCs w:val="20"/>
+          <w:lang w:val="en-US"/>
+        </w:rPr>
+        <w:t xml:space="preserve"> diff to compare the changes done in the different files you are working on, before you make a commit, that way you will be sure you are </w:t>
       </w:r>
       <w:r>
         <w:rPr>
@@ -575,26 +683,74 @@
           <w:szCs w:val="20"/>
           <w:lang w:val="en-US"/>
         </w:rPr>
-        <w:t>Now that you have your workspace set up, what do you want to try using Git for?</w:t>
-      </w:r>
-    </w:p>
-    <w:p>
-      <w:pPr>
-        <w:jc w:val="both"/>
-        <w:rPr>
-          <w:sz w:val="20"/>
-          <w:szCs w:val="20"/>
-          <w:lang w:val="en-US"/>
-        </w:rPr>
-      </w:pPr>
-      <w:r>
-        <w:rPr>
-          <w:sz w:val="20"/>
-          <w:szCs w:val="20"/>
-          <w:lang w:val="en-US"/>
-        </w:rPr>
-        <w:t xml:space="preserve">A: I am working on a personal project, also I am relatively new in coding, so, I made mistakes, with this tool I am more confident in experimenting new things. </w:t>
-      </w:r>
+        <w:t xml:space="preserve">Now that you have your workspace set up, what do you want to try using </w:t>
+      </w:r>
+      <w:proofErr w:type="spellStart"/>
+      <w:r>
+        <w:rPr>
+          <w:sz w:val="20"/>
+          <w:szCs w:val="20"/>
+          <w:lang w:val="en-US"/>
+        </w:rPr>
+        <w:t>Git</w:t>
+      </w:r>
+      <w:proofErr w:type="spellEnd"/>
+      <w:r>
+        <w:rPr>
+          <w:sz w:val="20"/>
+          <w:szCs w:val="20"/>
+          <w:lang w:val="en-US"/>
+        </w:rPr>
+        <w:t xml:space="preserve"> for?</w:t>
+      </w:r>
+    </w:p>
+    <w:p>
+      <w:pPr>
+        <w:jc w:val="both"/>
+        <w:rPr>
+          <w:sz w:val="20"/>
+          <w:szCs w:val="20"/>
+          <w:lang w:val="en-US"/>
+        </w:rPr>
+      </w:pPr>
+      <w:r>
+        <w:rPr>
+          <w:sz w:val="20"/>
+          <w:szCs w:val="20"/>
+          <w:lang w:val="en-US"/>
+        </w:rPr>
+        <w:t xml:space="preserve">A: I am working on a personal project, also I am relatively new in coding, </w:t>
+      </w:r>
+      <w:proofErr w:type="gramStart"/>
+      <w:r>
+        <w:rPr>
+          <w:sz w:val="20"/>
+          <w:szCs w:val="20"/>
+          <w:lang w:val="en-US"/>
+        </w:rPr>
+        <w:t>so</w:t>
+      </w:r>
+      <w:proofErr w:type="gramEnd"/>
+      <w:r>
+        <w:rPr>
+          <w:sz w:val="20"/>
+          <w:szCs w:val="20"/>
+          <w:lang w:val="en-US"/>
+        </w:rPr>
+        <w:t xml:space="preserve">, I made mistakes, with this tool I am more confident in experimenting new things. </w:t>
+      </w:r>
+    </w:p>
+    <w:p>
+      <w:pPr>
+        <w:jc w:val="both"/>
+        <w:rPr>
+          <w:sz w:val="20"/>
+          <w:szCs w:val="20"/>
+          <w:lang w:val="en-US"/>
+        </w:rPr>
+      </w:pPr>
+      <w:bookmarkStart w:id="0" w:name="_GoBack"/>
+      <w:bookmarkEnd w:id="0"/>
     </w:p>
     <w:p>
       <w:pPr>
@@ -640,97 +796,202 @@
           <w:szCs w:val="20"/>
           <w:lang w:val="en-US"/>
         </w:rPr>
-        <w:t>q |    exit git log!</w:t>
-      </w:r>
-    </w:p>
-    <w:p>
-      <w:pPr>
-        <w:jc w:val="both"/>
-        <w:rPr>
-          <w:sz w:val="20"/>
-          <w:szCs w:val="20"/>
-          <w:lang w:val="en-US"/>
-        </w:rPr>
-      </w:pPr>
-      <w:r>
-        <w:rPr>
-          <w:sz w:val="20"/>
-          <w:szCs w:val="20"/>
-          <w:lang w:val="en-US"/>
-        </w:rPr>
-        <w:t>git log  |    List the commits and show which files have changed</w:t>
-      </w:r>
-    </w:p>
-    <w:p>
-      <w:pPr>
-        <w:jc w:val="both"/>
-        <w:rPr>
-          <w:sz w:val="20"/>
-          <w:szCs w:val="20"/>
-          <w:lang w:val="en-US"/>
-        </w:rPr>
-      </w:pPr>
-      <w:r>
-        <w:rPr>
-          <w:sz w:val="20"/>
-          <w:szCs w:val="20"/>
-          <w:lang w:val="en-US"/>
-        </w:rPr>
-        <w:t>git log --stat  |    Show addition information about the commits</w:t>
-      </w:r>
-    </w:p>
-    <w:p>
-      <w:pPr>
-        <w:jc w:val="both"/>
-        <w:rPr>
-          <w:sz w:val="20"/>
-          <w:szCs w:val="20"/>
-          <w:lang w:val="en-US"/>
-        </w:rPr>
-      </w:pPr>
-      <w:r>
-        <w:rPr>
-          <w:sz w:val="20"/>
-          <w:szCs w:val="20"/>
-          <w:lang w:val="en-US"/>
-        </w:rPr>
-        <w:t>git diff id1 id2  |    Compare two commits</w:t>
-      </w:r>
-    </w:p>
-    <w:p>
-      <w:pPr>
-        <w:jc w:val="both"/>
-        <w:rPr>
-          <w:sz w:val="20"/>
-          <w:szCs w:val="20"/>
-          <w:lang w:val="en-US"/>
-        </w:rPr>
-      </w:pPr>
-      <w:r>
-        <w:rPr>
-          <w:sz w:val="20"/>
-          <w:szCs w:val="20"/>
-          <w:lang w:val="en-US"/>
-        </w:rPr>
-        <w:t>git clone  |    Create a local copy/clone from the repository</w:t>
-      </w:r>
-    </w:p>
-    <w:p>
-      <w:pPr>
-        <w:jc w:val="both"/>
-        <w:rPr>
-          <w:sz w:val="20"/>
-          <w:szCs w:val="20"/>
-          <w:lang w:val="en-US"/>
-        </w:rPr>
-      </w:pPr>
-      <w:r>
-        <w:rPr>
-          <w:sz w:val="20"/>
-          <w:szCs w:val="20"/>
-          <w:lang w:val="en-US"/>
-        </w:rPr>
-        <w:t>git config --global color.</w:t>
+        <w:t xml:space="preserve">q |    exit </w:t>
+      </w:r>
+      <w:proofErr w:type="spellStart"/>
+      <w:r>
+        <w:rPr>
+          <w:sz w:val="20"/>
+          <w:szCs w:val="20"/>
+          <w:lang w:val="en-US"/>
+        </w:rPr>
+        <w:t>git</w:t>
+      </w:r>
+      <w:proofErr w:type="spellEnd"/>
+      <w:r>
+        <w:rPr>
+          <w:sz w:val="20"/>
+          <w:szCs w:val="20"/>
+          <w:lang w:val="en-US"/>
+        </w:rPr>
+        <w:t xml:space="preserve"> log!</w:t>
+      </w:r>
+    </w:p>
+    <w:p>
+      <w:pPr>
+        <w:jc w:val="both"/>
+        <w:rPr>
+          <w:sz w:val="20"/>
+          <w:szCs w:val="20"/>
+          <w:lang w:val="en-US"/>
+        </w:rPr>
+      </w:pPr>
+      <w:proofErr w:type="spellStart"/>
+      <w:proofErr w:type="gramStart"/>
+      <w:r>
+        <w:rPr>
+          <w:sz w:val="20"/>
+          <w:szCs w:val="20"/>
+          <w:lang w:val="en-US"/>
+        </w:rPr>
+        <w:t>git</w:t>
+      </w:r>
+      <w:proofErr w:type="spellEnd"/>
+      <w:proofErr w:type="gramEnd"/>
+      <w:r>
+        <w:rPr>
+          <w:sz w:val="20"/>
+          <w:szCs w:val="20"/>
+          <w:lang w:val="en-US"/>
+        </w:rPr>
+        <w:t xml:space="preserve"> log  |    List the commits and show which files have changed</w:t>
+      </w:r>
+    </w:p>
+    <w:p>
+      <w:pPr>
+        <w:jc w:val="both"/>
+        <w:rPr>
+          <w:sz w:val="20"/>
+          <w:szCs w:val="20"/>
+          <w:lang w:val="en-US"/>
+        </w:rPr>
+      </w:pPr>
+      <w:proofErr w:type="spellStart"/>
+      <w:proofErr w:type="gramStart"/>
+      <w:r>
+        <w:rPr>
+          <w:sz w:val="20"/>
+          <w:szCs w:val="20"/>
+          <w:lang w:val="en-US"/>
+        </w:rPr>
+        <w:t>git</w:t>
+      </w:r>
+      <w:proofErr w:type="spellEnd"/>
+      <w:proofErr w:type="gramEnd"/>
+      <w:r>
+        <w:rPr>
+          <w:sz w:val="20"/>
+          <w:szCs w:val="20"/>
+          <w:lang w:val="en-US"/>
+        </w:rPr>
+        <w:t xml:space="preserve"> log --stat  |    Show addition information about the commits</w:t>
+      </w:r>
+    </w:p>
+    <w:p>
+      <w:pPr>
+        <w:jc w:val="both"/>
+        <w:rPr>
+          <w:sz w:val="20"/>
+          <w:szCs w:val="20"/>
+          <w:lang w:val="en-US"/>
+        </w:rPr>
+      </w:pPr>
+      <w:proofErr w:type="spellStart"/>
+      <w:proofErr w:type="gramStart"/>
+      <w:r>
+        <w:rPr>
+          <w:sz w:val="20"/>
+          <w:szCs w:val="20"/>
+          <w:lang w:val="en-US"/>
+        </w:rPr>
+        <w:t>git</w:t>
+      </w:r>
+      <w:proofErr w:type="spellEnd"/>
+      <w:proofErr w:type="gramEnd"/>
+      <w:r>
+        <w:rPr>
+          <w:sz w:val="20"/>
+          <w:szCs w:val="20"/>
+          <w:lang w:val="en-US"/>
+        </w:rPr>
+        <w:t xml:space="preserve"> diff id1 id2  |    Compare two commits</w:t>
+      </w:r>
+    </w:p>
+    <w:p>
+      <w:pPr>
+        <w:jc w:val="both"/>
+        <w:rPr>
+          <w:sz w:val="20"/>
+          <w:szCs w:val="20"/>
+          <w:lang w:val="en-US"/>
+        </w:rPr>
+      </w:pPr>
+      <w:proofErr w:type="spellStart"/>
+      <w:proofErr w:type="gramStart"/>
+      <w:r>
+        <w:rPr>
+          <w:sz w:val="20"/>
+          <w:szCs w:val="20"/>
+          <w:lang w:val="en-US"/>
+        </w:rPr>
+        <w:t>git</w:t>
+      </w:r>
+      <w:proofErr w:type="spellEnd"/>
+      <w:proofErr w:type="gramEnd"/>
+      <w:r>
+        <w:rPr>
+          <w:sz w:val="20"/>
+          <w:szCs w:val="20"/>
+          <w:lang w:val="en-US"/>
+        </w:rPr>
+        <w:t xml:space="preserve"> clone  |    Create a local copy/clone from the repository</w:t>
+      </w:r>
+    </w:p>
+    <w:p>
+      <w:pPr>
+        <w:jc w:val="both"/>
+        <w:rPr>
+          <w:sz w:val="20"/>
+          <w:szCs w:val="20"/>
+          <w:lang w:val="en-US"/>
+        </w:rPr>
+      </w:pPr>
+      <w:proofErr w:type="spellStart"/>
+      <w:proofErr w:type="gramStart"/>
+      <w:r>
+        <w:rPr>
+          <w:sz w:val="20"/>
+          <w:szCs w:val="20"/>
+          <w:lang w:val="en-US"/>
+        </w:rPr>
+        <w:t>git</w:t>
+      </w:r>
+      <w:proofErr w:type="spellEnd"/>
+      <w:proofErr w:type="gramEnd"/>
+      <w:r>
+        <w:rPr>
+          <w:sz w:val="20"/>
+          <w:szCs w:val="20"/>
+          <w:lang w:val="en-US"/>
+        </w:rPr>
+        <w:t xml:space="preserve"> </w:t>
+      </w:r>
+      <w:proofErr w:type="spellStart"/>
+      <w:r>
+        <w:rPr>
+          <w:sz w:val="20"/>
+          <w:szCs w:val="20"/>
+          <w:lang w:val="en-US"/>
+        </w:rPr>
+        <w:t>config</w:t>
+      </w:r>
+      <w:proofErr w:type="spellEnd"/>
+      <w:r>
+        <w:rPr>
+          <w:sz w:val="20"/>
+          <w:szCs w:val="20"/>
+          <w:lang w:val="en-US"/>
+        </w:rPr>
+        <w:t xml:space="preserve"> --global </w:t>
+      </w:r>
+      <w:proofErr w:type="spellStart"/>
+      <w:r>
+        <w:rPr>
+          <w:sz w:val="20"/>
+          <w:szCs w:val="20"/>
+          <w:lang w:val="en-US"/>
+        </w:rPr>
+        <w:t>color.</w:t>
       </w:r>
       <w:r>
         <w:rPr>
@@ -741,6 +1002,7 @@
         </w:rPr>
         <w:t>ui</w:t>
       </w:r>
+      <w:proofErr w:type="spellEnd"/>
       <w:r>
         <w:rPr>
           <w:sz w:val="20"/>
@@ -759,16 +1021,26 @@
           <w:lang w:val="en-US"/>
         </w:rPr>
       </w:pPr>
-      <w:r>
-        <w:rPr>
-          <w:sz w:val="20"/>
-          <w:szCs w:val="20"/>
-          <w:lang w:val="en-US"/>
-        </w:rPr>
-        <w:t xml:space="preserve">git checkout  |    Shows a previous version of the file. </w:t>
-      </w:r>
-      <w:bookmarkStart w:id="0" w:name="_GoBack"/>
-      <w:bookmarkEnd w:id="0"/>
+      <w:proofErr w:type="spellStart"/>
+      <w:proofErr w:type="gramStart"/>
+      <w:r>
+        <w:rPr>
+          <w:sz w:val="20"/>
+          <w:szCs w:val="20"/>
+          <w:lang w:val="en-US"/>
+        </w:rPr>
+        <w:t>git</w:t>
+      </w:r>
+      <w:proofErr w:type="spellEnd"/>
+      <w:proofErr w:type="gramEnd"/>
+      <w:r>
+        <w:rPr>
+          <w:sz w:val="20"/>
+          <w:szCs w:val="20"/>
+          <w:lang w:val="en-US"/>
+        </w:rPr>
+        <w:t xml:space="preserve"> checkout  |    Shows a previous version of the file. </w:t>
+      </w:r>
     </w:p>
     <w:sectPr>
       <w:pgSz w:w="12240" w:h="15840"/>

</xml_diff>